<commit_message>
updating - seedbank analysis ran with max germ per species
</commit_message>
<xml_diff>
--- a/Ch1_Degradation_figures/spplist_dec11.docx
+++ b/Ch1_Degradation_figures/spplist_dec11.docx
@@ -13321,6 +13321,203 @@
                 <w:sz w:val="20"/>
               </w:rPr>
               <w:t xml:space="default">Asteraceae</w:t>
+            </w:r>
+          </w:p>
+        </w:tc>
+        <w:tc>
+          <w:tcPr>
+            <w:tcBorders>
+              <w:top w:val="single" w:space="0" w:color="D3D3D3"/>
+              <w:bottom w:val="single" w:space="0" w:color="D3D3D3"/>
+              <w:start w:val="single" w:space="0" w:color="D3D3D3"/>
+              <w:end w:val="single" w:space="0" w:color="D3D3D3"/>
+            </w:tcBorders>
+          </w:tcPr>
+          <w:p>
+            <w:pPr>
+              <w:spacing w:before="0" w:after="60"/>
+              <w:keepNext/>
+              <w:jc w:val="center"/>
+            </w:pPr>
+            <w:r>
+              <w:rPr>
+                <w:rFonts w:ascii="Calibri" w:hAnsi="Calibri"/>
+                <w:sz w:val="20"/>
+              </w:rPr>
+              <w:t xml:space="default"/>
+            </w:r>
+          </w:p>
+        </w:tc>
+        <w:tc>
+          <w:tcPr>
+            <w:tcBorders>
+              <w:top w:val="single" w:space="0" w:color="D3D3D3"/>
+              <w:bottom w:val="single" w:space="0" w:color="D3D3D3"/>
+              <w:start w:val="single" w:space="0" w:color="D3D3D3"/>
+              <w:end w:val="single" w:space="0" w:color="D3D3D3"/>
+            </w:tcBorders>
+          </w:tcPr>
+          <w:p>
+            <w:pPr>
+              <w:spacing w:before="0" w:after="60"/>
+              <w:keepNext/>
+              <w:jc w:val="center"/>
+            </w:pPr>
+            <w:r>
+              <w:rPr>
+                <w:rFonts w:ascii="Calibri" w:hAnsi="Calibri"/>
+                <w:sz w:val="20"/>
+              </w:rPr>
+              <w:t xml:space="default"/>
+            </w:r>
+          </w:p>
+        </w:tc>
+        <w:tc>
+          <w:tcPr>
+            <w:tcBorders>
+              <w:top w:val="single" w:space="0" w:color="D3D3D3"/>
+              <w:bottom w:val="single" w:space="0" w:color="D3D3D3"/>
+              <w:start w:val="single" w:space="0" w:color="D3D3D3"/>
+              <w:end w:val="single" w:space="0" w:color="D3D3D3"/>
+            </w:tcBorders>
+          </w:tcPr>
+          <w:p>
+            <w:pPr>
+              <w:spacing w:before="0" w:after="60"/>
+              <w:keepNext/>
+              <w:jc w:val="center"/>
+            </w:pPr>
+            <w:r>
+              <w:rPr>
+                <w:rFonts w:ascii="Calibri" w:hAnsi="Calibri"/>
+                <w:sz w:val="20"/>
+              </w:rPr>
+              <w:t xml:space="default">X</w:t>
+            </w:r>
+          </w:p>
+        </w:tc>
+      </w:tr>
+      <w:tr>
+        <w:trPr>
+          <w:cantSplit/>
+        </w:trPr>
+        <w:tc>
+          <w:tcPr>
+            <w:tcBorders>
+              <w:top w:val="single" w:space="0" w:color="D3D3D3"/>
+              <w:bottom w:val="single" w:space="0" w:color="D3D3D3"/>
+              <w:start w:val="single" w:space="0" w:color="D3D3D3"/>
+              <w:end w:val="single" w:space="0" w:color="D3D3D3"/>
+            </w:tcBorders>
+          </w:tcPr>
+          <w:p>
+            <w:pPr>
+              <w:spacing w:before="0" w:after="60"/>
+              <w:keepNext/>
+              <w:jc w:val="start"/>
+            </w:pPr>
+            <w:r>
+              <w:rPr>
+                <w:rFonts w:ascii="Calibri" w:hAnsi="Calibri"/>
+                <w:sz w:val="20"/>
+              </w:rPr>
+              <w:t xml:space="default">Quercus spp.</w:t>
+            </w:r>
+          </w:p>
+        </w:tc>
+        <w:tc>
+          <w:tcPr>
+            <w:tcBorders>
+              <w:top w:val="single" w:space="0" w:color="D3D3D3"/>
+              <w:bottom w:val="single" w:space="0" w:color="D3D3D3"/>
+              <w:start w:val="single" w:space="0" w:color="D3D3D3"/>
+              <w:end w:val="single" w:space="0" w:color="D3D3D3"/>
+            </w:tcBorders>
+          </w:tcPr>
+          <w:p>
+            <w:pPr>
+              <w:spacing w:before="0" w:after="60"/>
+              <w:keepNext/>
+              <w:jc w:val="start"/>
+            </w:pPr>
+            <w:r>
+              <w:rPr>
+                <w:rFonts w:ascii="Calibri" w:hAnsi="Calibri"/>
+                <w:sz w:val="20"/>
+              </w:rPr>
+              <w:t xml:space="default">tree</w:t>
+            </w:r>
+          </w:p>
+        </w:tc>
+        <w:tc>
+          <w:tcPr>
+            <w:tcBorders>
+              <w:top w:val="single" w:space="0" w:color="D3D3D3"/>
+              <w:bottom w:val="single" w:space="0" w:color="D3D3D3"/>
+              <w:start w:val="single" w:space="0" w:color="D3D3D3"/>
+              <w:end w:val="single" w:space="0" w:color="D3D3D3"/>
+            </w:tcBorders>
+          </w:tcPr>
+          <w:p>
+            <w:pPr>
+              <w:spacing w:before="0" w:after="60"/>
+              <w:keepNext/>
+              <w:jc w:val="start"/>
+            </w:pPr>
+            <w:r>
+              <w:rPr>
+                <w:rFonts w:ascii="Calibri" w:hAnsi="Calibri"/>
+                <w:sz w:val="20"/>
+              </w:rPr>
+              <w:t xml:space="default">native</w:t>
+            </w:r>
+          </w:p>
+        </w:tc>
+        <w:tc>
+          <w:tcPr>
+            <w:tcBorders>
+              <w:top w:val="single" w:space="0" w:color="D3D3D3"/>
+              <w:bottom w:val="single" w:space="0" w:color="D3D3D3"/>
+              <w:start w:val="single" w:space="0" w:color="D3D3D3"/>
+              <w:end w:val="single" w:space="0" w:color="D3D3D3"/>
+            </w:tcBorders>
+          </w:tcPr>
+          <w:p>
+            <w:pPr>
+              <w:spacing w:before="0" w:after="60"/>
+              <w:keepNext/>
+              <w:jc w:val="start"/>
+            </w:pPr>
+            <w:r>
+              <w:rPr>
+                <w:rFonts w:ascii="Calibri" w:hAnsi="Calibri"/>
+                <w:sz w:val="20"/>
+              </w:rPr>
+              <w:t xml:space="default">perennial</w:t>
+            </w:r>
+          </w:p>
+        </w:tc>
+        <w:tc>
+          <w:tcPr>
+            <w:tcBorders>
+              <w:top w:val="single" w:space="0" w:color="D3D3D3"/>
+              <w:bottom w:val="single" w:space="0" w:color="D3D3D3"/>
+              <w:start w:val="single" w:space="0" w:color="D3D3D3"/>
+              <w:end w:val="single" w:space="0" w:color="D3D3D3"/>
+            </w:tcBorders>
+          </w:tcPr>
+          <w:p>
+            <w:pPr>
+              <w:spacing w:before="0" w:after="60"/>
+              <w:keepNext/>
+              <w:jc w:val="start"/>
+            </w:pPr>
+            <w:r>
+              <w:rPr>
+                <w:rFonts w:ascii="Calibri" w:hAnsi="Calibri"/>
+                <w:sz w:val="20"/>
+              </w:rPr>
+              <w:t xml:space="default">Fagaceae</w:t>
             </w:r>
           </w:p>
         </w:tc>

</xml_diff>